<commit_message>
Added individual trigger points
Thanks to some input from @TorbenWetter, the software can now choose between different boards when a specific value gets overshot.
</commit_message>
<xml_diff>
--- a/docs/PlatformPicker_questions-categories.docx
+++ b/docs/PlatformPicker_questions-categories.docx
@@ -115,11 +115,9 @@
             <w:tcW w:w="7083" w:type="dxa"/>
           </w:tcPr>
           <w:p>
-            <w:proofErr w:type="spellStart"/>
-            <w:r>
-              <w:t>Das</w:t>
-            </w:r>
-            <w:proofErr w:type="spellEnd"/>
+            <w:r>
+              <w:t>Dass</w:t>
+            </w:r>
             <w:r>
               <w:t xml:space="preserve"> die Plattform einsteigerfreundlich</w:t>
             </w:r>
@@ -185,7 +183,13 @@
           </w:tcPr>
           <w:p>
             <w:r>
-              <w:t>Das Projekt benötigt viel Speicherplatz für Programme</w:t>
+              <w:t>Das Projekt benötigt viel Speicherplatz</w:t>
+            </w:r>
+            <w:r>
+              <w:t xml:space="preserve"> (Arbeitsspeicher und Programmspeicher)</w:t>
+            </w:r>
+            <w:r>
+              <w:t xml:space="preserve"> für Programme</w:t>
             </w:r>
             <w:r>
               <w:t xml:space="preserve"> und Grafiken</w:t>
@@ -232,7 +236,13 @@
           </w:tcPr>
           <w:p>
             <w:r>
-              <w:t>Viele (analoge- und digitale-) Ein- und Ausgänge sind für das Projekt:</w:t>
+              <w:t>Viele (analoge- und</w:t>
+            </w:r>
+            <w:r>
+              <w:t>/oder</w:t>
+            </w:r>
+            <w:r>
+              <w:t xml:space="preserve"> digitale-) Ein- und Ausgänge sind für das Projekt:</w:t>
             </w:r>
           </w:p>
         </w:tc>
@@ -324,12 +334,18 @@
             </w:r>
             <w:proofErr w:type="spellStart"/>
             <w:r>
-              <w:t>breadboardkompatibel</w:t>
+              <w:t>B</w:t>
+            </w:r>
+            <w:r>
+              <w:t>readboardkompatibel</w:t>
             </w:r>
             <w:proofErr w:type="spellEnd"/>
             <w:r>
               <w:t xml:space="preserve"> sein</w:t>
             </w:r>
+            <w:r>
+              <w:t>:</w:t>
+            </w:r>
           </w:p>
         </w:tc>
         <w:tc>
@@ -339,6 +355,75 @@
           <w:p>
             <w:r>
               <w:t>Plattform</w:t>
+            </w:r>
+          </w:p>
+        </w:tc>
+      </w:tr>
+      <w:tr>
+        <w:tc>
+          <w:tcPr>
+            <w:tcW w:w="7083" w:type="dxa"/>
+          </w:tcPr>
+          <w:p>
+            <w:r>
+              <w:t xml:space="preserve">Das Board sollte möglichst </w:t>
+            </w:r>
+            <w:r>
+              <w:t>O</w:t>
+            </w:r>
+            <w:r>
+              <w:t>pen-</w:t>
+            </w:r>
+            <w:r>
+              <w:t>S</w:t>
+            </w:r>
+            <w:r>
+              <w:t>ource sein:</w:t>
+            </w:r>
+          </w:p>
+        </w:tc>
+        <w:tc>
+          <w:tcPr>
+            <w:tcW w:w="1979" w:type="dxa"/>
+          </w:tcPr>
+          <w:p>
+            <w:pPr>
+              <w:rPr>
+                <w:lang w:val="en-US"/>
+              </w:rPr>
+            </w:pPr>
+            <w:proofErr w:type="spellStart"/>
+            <w:r>
+              <w:rPr>
+                <w:lang w:val="en-US"/>
+              </w:rPr>
+              <w:t>Plattform</w:t>
+            </w:r>
+            <w:proofErr w:type="spellEnd"/>
+          </w:p>
+        </w:tc>
+      </w:tr>
+      <w:tr>
+        <w:tc>
+          <w:tcPr>
+            <w:tcW w:w="7083" w:type="dxa"/>
+          </w:tcPr>
+          <w:p>
+            <w:r>
+              <w:t>Ein niedriger Stromverbrauch (z.B</w:t>
+            </w:r>
+            <w:r>
+              <w:t>. für Batteriebetrieb) ist</w:t>
+            </w:r>
+          </w:p>
+        </w:tc>
+        <w:tc>
+          <w:tcPr>
+            <w:tcW w:w="1979" w:type="dxa"/>
+          </w:tcPr>
+          <w:p>
+            <w:r>
+              <w:t>Chip</w:t>
             </w:r>
           </w:p>
         </w:tc>

</xml_diff>